<commit_message>
Add all tests for API 16.02
</commit_message>
<xml_diff>
--- a/ApiExamples/Data/InsertBarCodeWord2Pdf.docx
+++ b/ApiExamples/Data/InsertBarCodeWord2Pdf.docx
@@ -1,7 +1,7 @@
 
 <file path=word/document.xml><?xml version="1.0" encoding="utf-8"?>
 <w:document xmlns:wpc="http://schemas.microsoft.com/office/word/2010/wordprocessingCanvas" xmlns:mc="http://schemas.openxmlformats.org/markup-compatibility/2006" xmlns:o="urn:schemas-microsoft-com:office:office" xmlns:r="http://schemas.openxmlformats.org/officeDocument/2006/relationships" xmlns:m="http://schemas.openxmlformats.org/officeDocument/2006/math" xmlns:v="urn:schemas-microsoft-com:vml" xmlns:wp14="http://schemas.microsoft.com/office/word/2010/wordprocessingDrawing" xmlns:wp="http://schemas.openxmlformats.org/drawingml/2006/wordprocessingDrawing" xmlns:w10="urn:schemas-microsoft-com:office:word" xmlns:w="http://schemas.openxmlformats.org/wordprocessingml/2006/main" xmlns:w14="http://schemas.microsoft.com/office/word/2010/wordml" xmlns:w15="http://schemas.microsoft.com/office/word/2012/wordml" xmlns:wne="http://schemas.microsoft.com/office/word/2006/wordml" xmlns:wpg="http://schemas.microsoft.com/office/word/2010/wordprocessingGroup" xmlns:wpi="http://schemas.microsoft.com/office/word/2010/wordprocessingInk" xmlns:wps="http://schemas.microsoft.com/office/word/2010/wordprocessingShape" mc:Ignorable="w14 w15 wp14">
-  <!-- Generated by Aspose.Words for .NET 16.1.0.0 -->
+  <!-- Generated by Aspose.Words for .NET 16.2.0.0 -->
   <w:body>
     <w:p>
       <w:pPr>
@@ -82,7 +82,7 @@
             <v:path o:extrusionok="f" gradientshapeok="t" o:connecttype="rect"/>
             <o:lock v:ext="edit" aspectratio="t"/>
           </v:shapetype>
-          <v:shape id="_x0000_s1025" type="#_x0000_t75" style="height:40.51pt;margin-left:0;margin-top:0;position:absolute;width:177.02pt;z-index:251658240">
+          <v:shape id="_x0000_s1025" type="#_x0000_t75" style="width:177.02pt;height:40.51pt;margin-top:0;margin-left:0;position:absolute;z-index:251658240">
             <v:imagedata r:id="rId4" o:title=""/>
           </v:shape>
         </w:pict>

</xml_diff>